<commit_message>
Progress en informe 3
</commit_message>
<xml_diff>
--- a/Documents/InformeProgres3.docx
+++ b/Documents/InformeProgres3.docx
@@ -43,7 +43,19 @@
         <w:t>utilitza</w:t>
       </w:r>
       <w:r>
-        <w:t xml:space="preserve"> el format de dades ASE (Atomic Simulation Environment) per emmagatzemar les seves entrades. ASE és una llibreria de Python amplament utilitzada per a càlculs i anàlisis de simulacions atòmiques i moleculars. El format ASE proporciona una estructura consistent i flexible per emmagatzemar informació sobre àtoms, molècules i càlculs associats. Cada entrada de la base de des</w:t>
+        <w:t xml:space="preserve"> el format de dades </w:t>
+      </w:r>
+      <w:r>
+        <w:t xml:space="preserve"> </w:t>
+      </w:r>
+      <w:r>
+        <w:t>J</w:t>
+      </w:r>
+      <w:r>
+        <w:t>arvis Atoms</w:t>
+      </w:r>
+      <w:r>
+        <w:t xml:space="preserve"> per emmagatzemar les seves entrades. ASE és una llibreria de Python amplament utilitzada per a càlculs i anàlisis de simulacions atòmiques i moleculars. El format ASE proporciona una estructura consistent i flexible per emmagatzemar informació sobre àtoms, molècules i càlculs associats. Cada entrada de la base de des</w:t>
       </w:r>
       <w:r>
         <w:t>es un objecte de tipus AtomsRow</w:t>
@@ -754,11 +766,431 @@
       </w:pPr>
     </w:p>
     <w:p>
-      <w:pPr>
-        <w:rPr>
-          <w:lang w:val="es-ES"/>
-        </w:rPr>
-      </w:pPr>
+      <w:r>
+        <w:rPr>
+          <w:noProof/>
+        </w:rPr>
+        <w:lastRenderedPageBreak/>
+        <mc:AlternateContent>
+          <mc:Choice Requires="wps">
+            <w:drawing>
+              <wp:anchor distT="0" distB="0" distL="114300" distR="114300" simplePos="0" relativeHeight="251681792" behindDoc="0" locked="0" layoutInCell="1" allowOverlap="1" wp14:anchorId="19DFF38B" wp14:editId="7FABFCEA">
+                <wp:simplePos x="0" y="0"/>
+                <wp:positionH relativeFrom="margin">
+                  <wp:align>center</wp:align>
+                </wp:positionH>
+                <wp:positionV relativeFrom="paragraph">
+                  <wp:posOffset>907415</wp:posOffset>
+                </wp:positionV>
+                <wp:extent cx="3982720" cy="635"/>
+                <wp:effectExtent l="0" t="0" r="0" b="0"/>
+                <wp:wrapTopAndBottom/>
+                <wp:docPr id="13" name="Cuadro de texto 13"/>
+                <wp:cNvGraphicFramePr/>
+                <a:graphic xmlns:a="http://schemas.openxmlformats.org/drawingml/2006/main">
+                  <a:graphicData uri="http://schemas.microsoft.com/office/word/2010/wordprocessingShape">
+                    <wps:wsp>
+                      <wps:cNvSpPr txBox="1"/>
+                      <wps:spPr>
+                        <a:xfrm>
+                          <a:off x="0" y="0"/>
+                          <a:ext cx="3982720" cy="635"/>
+                        </a:xfrm>
+                        <a:prstGeom prst="rect">
+                          <a:avLst/>
+                        </a:prstGeom>
+                        <a:solidFill>
+                          <a:prstClr val="white"/>
+                        </a:solidFill>
+                        <a:ln>
+                          <a:noFill/>
+                        </a:ln>
+                      </wps:spPr>
+                      <wps:txbx>
+                        <w:txbxContent>
+                          <w:p>
+                            <w:pPr>
+                              <w:pStyle w:val="Descripcin"/>
+                              <w:rPr>
+                                <w:noProof/>
+                              </w:rPr>
+                            </w:pPr>
+                            <w:r>
+                              <w:t>Figura 3:</w:t>
+                            </w:r>
+                            <w:r>
+                              <w:t xml:space="preserve"> </w:t>
+                            </w:r>
+                            <w:r>
+                              <w:t>Heatmap de freqüència de aparició per número de Atoms en la base de dades QM9.</w:t>
+                            </w:r>
+                          </w:p>
+                        </w:txbxContent>
+                      </wps:txbx>
+                      <wps:bodyPr rot="0" spcFirstLastPara="0" vertOverflow="overflow" horzOverflow="overflow" vert="horz" wrap="square" lIns="0" tIns="0" rIns="0" bIns="0" numCol="1" spcCol="0" rtlCol="0" fromWordArt="0" anchor="t" anchorCtr="0" forceAA="0" compatLnSpc="1">
+                        <a:prstTxWarp prst="textNoShape">
+                          <a:avLst/>
+                        </a:prstTxWarp>
+                        <a:spAutoFit/>
+                      </wps:bodyPr>
+                    </wps:wsp>
+                  </a:graphicData>
+                </a:graphic>
+              </wp:anchor>
+            </w:drawing>
+          </mc:Choice>
+          <mc:Fallback>
+            <w:pict>
+              <v:shape w14:anchorId="19DFF38B" id="Cuadro de texto 13" o:spid="_x0000_s1028" type="#_x0000_t202" style="position:absolute;margin-left:0;margin-top:71.45pt;width:313.6pt;height:.05pt;z-index:251681792;visibility:visible;mso-wrap-style:square;mso-wrap-distance-left:9pt;mso-wrap-distance-top:0;mso-wrap-distance-right:9pt;mso-wrap-distance-bottom:0;mso-position-horizontal:center;mso-position-horizontal-relative:margin;mso-position-vertical:absolute;mso-position-vertical-relative:text;v-text-anchor:top" o:gfxdata="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" stroked="f">
+                <v:textbox style="mso-fit-shape-to-text:t" inset="0,0,0,0">
+                  <w:txbxContent>
+                    <w:p>
+                      <w:pPr>
+                        <w:pStyle w:val="Descripcin"/>
+                        <w:rPr>
+                          <w:noProof/>
+                        </w:rPr>
+                      </w:pPr>
+                      <w:r>
+                        <w:t>Figura 3:</w:t>
+                      </w:r>
+                      <w:r>
+                        <w:t xml:space="preserve"> </w:t>
+                      </w:r>
+                      <w:r>
+                        <w:t>Heatmap de freqüència de aparició per número de Atoms en la base de dades QM9.</w:t>
+                      </w:r>
+                    </w:p>
+                  </w:txbxContent>
+                </v:textbox>
+                <w10:wrap type="topAndBottom" anchorx="margin"/>
+              </v:shape>
+            </w:pict>
+          </mc:Fallback>
+        </mc:AlternateContent>
+      </w:r>
+      <w:r>
+        <w:rPr>
+          <w:noProof/>
+        </w:rPr>
+        <mc:AlternateContent>
+          <mc:Choice Requires="wps">
+            <w:drawing>
+              <wp:anchor distT="0" distB="0" distL="114300" distR="114300" simplePos="0" relativeHeight="251677696" behindDoc="0" locked="0" layoutInCell="1" allowOverlap="1" wp14:anchorId="043E7DA3" wp14:editId="2C8D184B">
+                <wp:simplePos x="0" y="0"/>
+                <wp:positionH relativeFrom="margin">
+                  <wp:align>center</wp:align>
+                </wp:positionH>
+                <wp:positionV relativeFrom="paragraph">
+                  <wp:posOffset>4314190</wp:posOffset>
+                </wp:positionV>
+                <wp:extent cx="3982720" cy="635"/>
+                <wp:effectExtent l="0" t="0" r="0" b="0"/>
+                <wp:wrapTopAndBottom/>
+                <wp:docPr id="11" name="Cuadro de texto 11"/>
+                <wp:cNvGraphicFramePr/>
+                <a:graphic xmlns:a="http://schemas.openxmlformats.org/drawingml/2006/main">
+                  <a:graphicData uri="http://schemas.microsoft.com/office/word/2010/wordprocessingShape">
+                    <wps:wsp>
+                      <wps:cNvSpPr txBox="1"/>
+                      <wps:spPr>
+                        <a:xfrm>
+                          <a:off x="0" y="0"/>
+                          <a:ext cx="3982720" cy="635"/>
+                        </a:xfrm>
+                        <a:prstGeom prst="rect">
+                          <a:avLst/>
+                        </a:prstGeom>
+                        <a:solidFill>
+                          <a:prstClr val="white"/>
+                        </a:solidFill>
+                        <a:ln>
+                          <a:noFill/>
+                        </a:ln>
+                      </wps:spPr>
+                      <wps:txbx>
+                        <w:txbxContent>
+                          <w:p>
+                            <w:pPr>
+                              <w:pStyle w:val="Descripcin"/>
+                            </w:pPr>
+                            <w:r>
+                              <w:t>Figura 4:</w:t>
+                            </w:r>
+                            <w:r>
+                              <w:t xml:space="preserve"> </w:t>
+                            </w:r>
+                            <w:r>
+                              <w:t xml:space="preserve">Heatmap de </w:t>
+                            </w:r>
+                            <w:r>
+                              <w:t>freqüència</w:t>
+                            </w:r>
+                            <w:r>
+                              <w:t xml:space="preserve"> de </w:t>
+                            </w:r>
+                            <w:r>
+                              <w:t>aparició</w:t>
+                            </w:r>
+                            <w:r>
+                              <w:t xml:space="preserve"> per número de Atoms </w:t>
+                            </w:r>
+                            <w:r>
+                              <w:t xml:space="preserve">per cada element </w:t>
+                            </w:r>
+                            <w:r>
+                              <w:t>en la base de dades QM9.</w:t>
+                            </w:r>
+                          </w:p>
+                        </w:txbxContent>
+                      </wps:txbx>
+                      <wps:bodyPr rot="0" spcFirstLastPara="0" vertOverflow="overflow" horzOverflow="overflow" vert="horz" wrap="square" lIns="0" tIns="0" rIns="0" bIns="0" numCol="1" spcCol="0" rtlCol="0" fromWordArt="0" anchor="t" anchorCtr="0" forceAA="0" compatLnSpc="1">
+                        <a:prstTxWarp prst="textNoShape">
+                          <a:avLst/>
+                        </a:prstTxWarp>
+                        <a:spAutoFit/>
+                      </wps:bodyPr>
+                    </wps:wsp>
+                  </a:graphicData>
+                </a:graphic>
+              </wp:anchor>
+            </w:drawing>
+          </mc:Choice>
+          <mc:Fallback>
+            <w:pict>
+              <v:shape w14:anchorId="043E7DA3" id="Cuadro de texto 11" o:spid="_x0000_s1029" type="#_x0000_t202" style="position:absolute;margin-left:0;margin-top:339.7pt;width:313.6pt;height:.05pt;z-index:251677696;visibility:visible;mso-wrap-style:square;mso-wrap-distance-left:9pt;mso-wrap-distance-top:0;mso-wrap-distance-right:9pt;mso-wrap-distance-bottom:0;mso-position-horizontal:center;mso-position-horizontal-relative:margin;mso-position-vertical:absolute;mso-position-vertical-relative:text;v-text-anchor:top" o:gfxdata="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" stroked="f">
+                <v:textbox style="mso-fit-shape-to-text:t" inset="0,0,0,0">
+                  <w:txbxContent>
+                    <w:p>
+                      <w:pPr>
+                        <w:pStyle w:val="Descripcin"/>
+                      </w:pPr>
+                      <w:r>
+                        <w:t>Figura 4:</w:t>
+                      </w:r>
+                      <w:r>
+                        <w:t xml:space="preserve"> </w:t>
+                      </w:r>
+                      <w:r>
+                        <w:t xml:space="preserve">Heatmap de </w:t>
+                      </w:r>
+                      <w:r>
+                        <w:t>freqüència</w:t>
+                      </w:r>
+                      <w:r>
+                        <w:t xml:space="preserve"> de </w:t>
+                      </w:r>
+                      <w:r>
+                        <w:t>aparició</w:t>
+                      </w:r>
+                      <w:r>
+                        <w:t xml:space="preserve"> per número de Atoms </w:t>
+                      </w:r>
+                      <w:r>
+                        <w:t xml:space="preserve">per cada element </w:t>
+                      </w:r>
+                      <w:r>
+                        <w:t>en la base de dades QM9.</w:t>
+                      </w:r>
+                    </w:p>
+                  </w:txbxContent>
+                </v:textbox>
+                <w10:wrap type="topAndBottom" anchorx="margin"/>
+              </v:shape>
+            </w:pict>
+          </mc:Fallback>
+        </mc:AlternateContent>
+      </w:r>
+      <w:r>
+        <w:rPr>
+          <w:noProof/>
+        </w:rPr>
+        <w:drawing>
+          <wp:anchor distT="0" distB="0" distL="114300" distR="114300" simplePos="0" relativeHeight="251679744" behindDoc="0" locked="0" layoutInCell="1" allowOverlap="1" wp14:anchorId="079697DB" wp14:editId="4DDB68DC">
+            <wp:simplePos x="0" y="0"/>
+            <wp:positionH relativeFrom="margin">
+              <wp:posOffset>545465</wp:posOffset>
+            </wp:positionH>
+            <wp:positionV relativeFrom="paragraph">
+              <wp:posOffset>1905</wp:posOffset>
+            </wp:positionV>
+            <wp:extent cx="4444365" cy="711200"/>
+            <wp:effectExtent l="0" t="0" r="0" b="0"/>
+            <wp:wrapTopAndBottom/>
+            <wp:docPr id="12" name="Imagen 12" descr="Gráfico&#10;&#10;Descripción generada automáticamente"/>
+            <wp:cNvGraphicFramePr>
+              <a:graphicFrameLocks xmlns:a="http://schemas.openxmlformats.org/drawingml/2006/main" noChangeAspect="1"/>
+            </wp:cNvGraphicFramePr>
+            <a:graphic xmlns:a="http://schemas.openxmlformats.org/drawingml/2006/main">
+              <a:graphicData uri="http://schemas.openxmlformats.org/drawingml/2006/picture">
+                <pic:pic xmlns:pic="http://schemas.openxmlformats.org/drawingml/2006/picture">
+                  <pic:nvPicPr>
+                    <pic:cNvPr id="12" name="Imagen 12" descr="Gráfico&#10;&#10;Descripción generada automáticamente"/>
+                    <pic:cNvPicPr>
+                      <a:picLocks noChangeAspect="1" noChangeArrowheads="1"/>
+                    </pic:cNvPicPr>
+                  </pic:nvPicPr>
+                  <pic:blipFill rotWithShape="1">
+                    <a:blip r:embed="rId7" cstate="print">
+                      <a:extLst>
+                        <a:ext uri="{28A0092B-C50C-407E-A947-70E740481C1C}">
+                          <a14:useLocalDpi xmlns:a14="http://schemas.microsoft.com/office/drawing/2010/main" val="0"/>
+                        </a:ext>
+                      </a:extLst>
+                    </a:blip>
+                    <a:srcRect l="10623" t="10656" r="16287"/>
+                    <a:stretch/>
+                  </pic:blipFill>
+                  <pic:spPr bwMode="auto">
+                    <a:xfrm>
+                      <a:off x="0" y="0"/>
+                      <a:ext cx="4444365" cy="711200"/>
+                    </a:xfrm>
+                    <a:prstGeom prst="rect">
+                      <a:avLst/>
+                    </a:prstGeom>
+                    <a:noFill/>
+                    <a:ln>
+                      <a:noFill/>
+                    </a:ln>
+                    <a:extLst>
+                      <a:ext uri="{53640926-AAD7-44D8-BBD7-CCE9431645EC}">
+                        <a14:shadowObscured xmlns:a14="http://schemas.microsoft.com/office/drawing/2010/main"/>
+                      </a:ext>
+                    </a:extLst>
+                  </pic:spPr>
+                </pic:pic>
+              </a:graphicData>
+            </a:graphic>
+            <wp14:sizeRelH relativeFrom="margin">
+              <wp14:pctWidth>0</wp14:pctWidth>
+            </wp14:sizeRelH>
+            <wp14:sizeRelV relativeFrom="margin">
+              <wp14:pctHeight>0</wp14:pctHeight>
+            </wp14:sizeRelV>
+          </wp:anchor>
+        </w:drawing>
+      </w:r>
+      <w:r>
+        <w:t xml:space="preserve"> </w:t>
+      </w:r>
+    </w:p>
+    <w:p>
+      <w:pPr>
+        <w:keepNext/>
+      </w:pPr>
+      <w:r>
+        <w:rPr>
+          <w:noProof/>
+        </w:rPr>
+        <w:drawing>
+          <wp:anchor distT="0" distB="0" distL="114300" distR="114300" simplePos="0" relativeHeight="251678720" behindDoc="0" locked="0" layoutInCell="1" allowOverlap="1" wp14:anchorId="1A731335" wp14:editId="118FD2AE">
+            <wp:simplePos x="0" y="0"/>
+            <wp:positionH relativeFrom="margin">
+              <wp:posOffset>310515</wp:posOffset>
+            </wp:positionH>
+            <wp:positionV relativeFrom="paragraph">
+              <wp:posOffset>516255</wp:posOffset>
+            </wp:positionV>
+            <wp:extent cx="4773295" cy="2698750"/>
+            <wp:effectExtent l="0" t="0" r="8255" b="6350"/>
+            <wp:wrapTopAndBottom/>
+            <wp:docPr id="10" name="Imagen 10"/>
+            <wp:cNvGraphicFramePr>
+              <a:graphicFrameLocks xmlns:a="http://schemas.openxmlformats.org/drawingml/2006/main" noChangeAspect="1"/>
+            </wp:cNvGraphicFramePr>
+            <a:graphic xmlns:a="http://schemas.openxmlformats.org/drawingml/2006/main">
+              <a:graphicData uri="http://schemas.openxmlformats.org/drawingml/2006/picture">
+                <pic:pic xmlns:pic="http://schemas.openxmlformats.org/drawingml/2006/picture">
+                  <pic:nvPicPr>
+                    <pic:cNvPr id="0" name="Picture 1"/>
+                    <pic:cNvPicPr>
+                      <a:picLocks noChangeAspect="1" noChangeArrowheads="1"/>
+                    </pic:cNvPicPr>
+                  </pic:nvPicPr>
+                  <pic:blipFill rotWithShape="1">
+                    <a:blip r:embed="rId8" cstate="print">
+                      <a:extLst>
+                        <a:ext uri="{28A0092B-C50C-407E-A947-70E740481C1C}">
+                          <a14:useLocalDpi xmlns:a14="http://schemas.microsoft.com/office/drawing/2010/main" val="0"/>
+                        </a:ext>
+                      </a:extLst>
+                    </a:blip>
+                    <a:srcRect l="6093" t="11639" r="13705" b="3070"/>
+                    <a:stretch/>
+                  </pic:blipFill>
+                  <pic:spPr bwMode="auto">
+                    <a:xfrm>
+                      <a:off x="0" y="0"/>
+                      <a:ext cx="4773295" cy="2698750"/>
+                    </a:xfrm>
+                    <a:prstGeom prst="rect">
+                      <a:avLst/>
+                    </a:prstGeom>
+                    <a:noFill/>
+                    <a:ln>
+                      <a:noFill/>
+                    </a:ln>
+                    <a:extLst>
+                      <a:ext uri="{53640926-AAD7-44D8-BBD7-CCE9431645EC}">
+                        <a14:shadowObscured xmlns:a14="http://schemas.microsoft.com/office/drawing/2010/main"/>
+                      </a:ext>
+                    </a:extLst>
+                  </pic:spPr>
+                </pic:pic>
+              </a:graphicData>
+            </a:graphic>
+            <wp14:sizeRelV relativeFrom="margin">
+              <wp14:pctHeight>0</wp14:pctHeight>
+            </wp14:sizeRelV>
+          </wp:anchor>
+        </w:drawing>
+      </w:r>
+    </w:p>
+    <w:p>
+      <w:pPr>
+        <w:keepNext/>
+      </w:pPr>
+    </w:p>
+    <w:p>
+      <w:pPr>
+        <w:keepNext/>
+        <w:jc w:val="both"/>
+      </w:pPr>
+      <w:r>
+        <w:t xml:space="preserve">En conclusió, es pot esperar que en el cas que el model no pugui generalitzar be, es trobaran  resultats no equilibrats, on les molècules menys representades en la base de dades no es tindran en compte durant l’entrenament, cosa que acabarà resultant en prediccions pobres per aquestes molècules.  </w:t>
+      </w:r>
+    </w:p>
+    <w:p>
+      <w:pPr>
+        <w:rPr>
+          <w:rFonts w:asciiTheme="majorHAnsi" w:eastAsiaTheme="majorEastAsia" w:hAnsiTheme="majorHAnsi" w:cstheme="majorBidi"/>
+          <w:color w:val="2F5496" w:themeColor="accent1" w:themeShade="BF"/>
+          <w:sz w:val="26"/>
+          <w:szCs w:val="26"/>
+        </w:rPr>
+      </w:pPr>
+    </w:p>
+    <w:p>
+      <w:pPr>
+        <w:pStyle w:val="Ttulo2"/>
+      </w:pPr>
+      <w:r>
+        <w:br/>
+      </w:r>
+    </w:p>
+    <w:p>
+      <w:pPr>
+        <w:rPr>
+          <w:rFonts w:asciiTheme="majorHAnsi" w:eastAsiaTheme="majorEastAsia" w:hAnsiTheme="majorHAnsi" w:cstheme="majorBidi"/>
+          <w:color w:val="2F5496" w:themeColor="accent1" w:themeShade="BF"/>
+          <w:sz w:val="26"/>
+          <w:szCs w:val="26"/>
+        </w:rPr>
+      </w:pPr>
+      <w:r>
+        <w:br w:type="page"/>
+      </w:r>
     </w:p>
     <w:p>
       <w:pPr>
@@ -778,6 +1210,9 @@
       </w:r>
       <w:r>
         <w:t xml:space="preserve">s. Tots els resultats exposats son la mitja de 8 iteracions diferents. </w:t>
+      </w:r>
+      <w:r>
+        <w:t xml:space="preserve">Els apartats </w:t>
       </w:r>
     </w:p>
     <w:p>
@@ -865,24 +1300,16 @@
                           <w:p>
                             <w:pPr>
                               <w:pStyle w:val="Descripcin"/>
+                              <w:jc w:val="both"/>
                             </w:pPr>
                             <w:r>
                               <w:t xml:space="preserve">Figura </w:t>
                             </w:r>
                             <w:r>
-                              <w:t>5</w:t>
-                            </w:r>
-                            <w:r>
-                              <w:t>: Model entrenat amb un  data frame amb les molècules amb àtoms</w:t>
-                            </w:r>
-                            <w:r>
-                              <w:t xml:space="preserve"> </w:t>
-                            </w:r>
-                            <w:r>
-                              <w:t>1</w:t>
-                            </w:r>
-                            <w:r>
-                              <w:t>9 o menys.</w:t>
+                              <w:t>7</w:t>
+                            </w:r>
+                            <w:r>
+                              <w:t>: Model entrenat amb un  data frame amb les molècules amb àtoms 19 o menys.</w:t>
                             </w:r>
                           </w:p>
                         </w:txbxContent>
@@ -904,30 +1331,22 @@
           </mc:Choice>
           <mc:Fallback>
             <w:pict>
-              <v:shape w14:anchorId="00D4DC19" id="Cuadro de texto 2" o:spid="_x0000_s1028" type="#_x0000_t202" style="position:absolute;left:0;text-align:left;margin-left:0;margin-top:406pt;width:185.9pt;height:137pt;z-index:251674624;visibility:visible;mso-wrap-style:square;mso-width-percent:400;mso-height-percent:0;mso-wrap-distance-left:9pt;mso-wrap-distance-top:3.6pt;mso-wrap-distance-right:9pt;mso-wrap-distance-bottom:3.6pt;mso-position-horizontal:left;mso-position-horizontal-relative:margin;mso-position-vertical:absolute;mso-position-vertical-relative:text;mso-width-percent:400;mso-height-percent:0;mso-width-relative:margin;mso-height-relative:margin;v-text-anchor:top" o:gfxdata="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">
+              <v:shape w14:anchorId="00D4DC19" id="Cuadro de texto 2" o:spid="_x0000_s1030" type="#_x0000_t202" style="position:absolute;left:0;text-align:left;margin-left:0;margin-top:406pt;width:185.9pt;height:137pt;z-index:251674624;visibility:visible;mso-wrap-style:square;mso-width-percent:400;mso-height-percent:0;mso-wrap-distance-left:9pt;mso-wrap-distance-top:3.6pt;mso-wrap-distance-right:9pt;mso-wrap-distance-bottom:3.6pt;mso-position-horizontal:left;mso-position-horizontal-relative:margin;mso-position-vertical:absolute;mso-position-vertical-relative:text;mso-width-percent:400;mso-height-percent:0;mso-width-relative:margin;mso-height-relative:margin;v-text-anchor:top" o:gfxdata="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">
                 <v:textbox>
                   <w:txbxContent>
                     <w:p>
                       <w:pPr>
                         <w:pStyle w:val="Descripcin"/>
+                        <w:jc w:val="both"/>
                       </w:pPr>
                       <w:r>
                         <w:t xml:space="preserve">Figura </w:t>
                       </w:r>
                       <w:r>
-                        <w:t>5</w:t>
-                      </w:r>
-                      <w:r>
-                        <w:t>: Model entrenat amb un  data frame amb les molècules amb àtoms</w:t>
-                      </w:r>
-                      <w:r>
-                        <w:t xml:space="preserve"> </w:t>
-                      </w:r>
-                      <w:r>
-                        <w:t>1</w:t>
-                      </w:r>
-                      <w:r>
-                        <w:t>9 o menys.</w:t>
+                        <w:t>7</w:t>
+                      </w:r>
+                      <w:r>
+                        <w:t>: Model entrenat amb un  data frame amb les molècules amb àtoms 19 o menys.</w:t>
                       </w:r>
                     </w:p>
                   </w:txbxContent>
@@ -968,7 +1387,7 @@
                     </pic:cNvPicPr>
                   </pic:nvPicPr>
                   <pic:blipFill>
-                    <a:blip r:embed="rId7" cstate="print">
+                    <a:blip r:embed="rId9" cstate="print">
                       <a:extLst>
                         <a:ext uri="{28A0092B-C50C-407E-A947-70E740481C1C}">
                           <a14:useLocalDpi xmlns:a14="http://schemas.microsoft.com/office/drawing/2010/main" val="0"/>
@@ -1058,15 +1477,22 @@
                           <w:p>
                             <w:pPr>
                               <w:pStyle w:val="Descripcin"/>
+                              <w:jc w:val="both"/>
                             </w:pPr>
                             <w:r>
-                              <w:t>Figura 3</w:t>
+                              <w:t xml:space="preserve">Figura </w:t>
+                            </w:r>
+                            <w:r>
+                              <w:t>5</w:t>
                             </w:r>
                             <w:r>
                               <w:t xml:space="preserve">: </w:t>
                             </w:r>
                             <w:r>
                               <w:t xml:space="preserve">Model entrenat amb la base de dades sencera. </w:t>
+                            </w:r>
+                            <w:r>
+                              <w:t xml:space="preserve">Confirma la hipòtesis establerta en l’apartat anterior, on les dades amb menys representació resulten en validacions mes pobres.  </w:t>
                             </w:r>
                           </w:p>
                         </w:txbxContent>
@@ -1088,21 +1514,28 @@
           </mc:Choice>
           <mc:Fallback>
             <w:pict>
-              <v:shape w14:anchorId="4553BF65" id="_x0000_s1029" type="#_x0000_t202" style="position:absolute;left:0;text-align:left;margin-left:0;margin-top:30.1pt;width:185.9pt;height:137pt;z-index:251668480;visibility:visible;mso-wrap-style:square;mso-width-percent:400;mso-height-percent:0;mso-wrap-distance-left:9pt;mso-wrap-distance-top:3.6pt;mso-wrap-distance-right:9pt;mso-wrap-distance-bottom:3.6pt;mso-position-horizontal:left;mso-position-horizontal-relative:margin;mso-position-vertical:absolute;mso-position-vertical-relative:text;mso-width-percent:400;mso-height-percent:0;mso-width-relative:margin;mso-height-relative:margin;v-text-anchor:top" o:gfxdata="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">
+              <v:shape w14:anchorId="4553BF65" id="_x0000_s1031" type="#_x0000_t202" style="position:absolute;left:0;text-align:left;margin-left:0;margin-top:30.1pt;width:185.9pt;height:137pt;z-index:251668480;visibility:visible;mso-wrap-style:square;mso-width-percent:400;mso-height-percent:0;mso-wrap-distance-left:9pt;mso-wrap-distance-top:3.6pt;mso-wrap-distance-right:9pt;mso-wrap-distance-bottom:3.6pt;mso-position-horizontal:left;mso-position-horizontal-relative:margin;mso-position-vertical:absolute;mso-position-vertical-relative:text;mso-width-percent:400;mso-height-percent:0;mso-width-relative:margin;mso-height-relative:margin;v-text-anchor:top" o:gfxdata="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">
                 <v:textbox>
                   <w:txbxContent>
                     <w:p>
                       <w:pPr>
                         <w:pStyle w:val="Descripcin"/>
+                        <w:jc w:val="both"/>
                       </w:pPr>
                       <w:r>
-                        <w:t>Figura 3</w:t>
+                        <w:t xml:space="preserve">Figura </w:t>
+                      </w:r>
+                      <w:r>
+                        <w:t>5</w:t>
                       </w:r>
                       <w:r>
                         <w:t xml:space="preserve">: </w:t>
                       </w:r>
                       <w:r>
                         <w:t xml:space="preserve">Model entrenat amb la base de dades sencera. </w:t>
+                      </w:r>
+                      <w:r>
+                        <w:t xml:space="preserve">Confirma la hipòtesis establerta en l’apartat anterior, on les dades amb menys representació resulten en validacions mes pobres.  </w:t>
                       </w:r>
                     </w:p>
                   </w:txbxContent>
@@ -1166,21 +1599,19 @@
                           <w:p>
                             <w:pPr>
                               <w:pStyle w:val="Descripcin"/>
+                              <w:jc w:val="both"/>
                             </w:pPr>
                             <w:r>
                               <w:t xml:space="preserve">Figura </w:t>
                             </w:r>
                             <w:r>
-                              <w:t>4</w:t>
+                              <w:t>6</w:t>
                             </w:r>
                             <w:r>
                               <w:t xml:space="preserve">: </w:t>
                             </w:r>
                             <w:r>
-                              <w:t xml:space="preserve">Model entrenat </w:t>
-                            </w:r>
-                            <w:r>
-                              <w:t xml:space="preserve">amb un  data frame amb les molècules amb </w:t>
+                              <w:t xml:space="preserve">Model entrenat amb un  data frame amb les molècules amb </w:t>
                             </w:r>
                             <w:r>
                               <w:t>17</w:t>
@@ -1214,27 +1645,25 @@
           </mc:Choice>
           <mc:Fallback>
             <w:pict>
-              <v:shape w14:anchorId="6D4378E7" id="_x0000_s1030" type="#_x0000_t202" style="position:absolute;left:0;text-align:left;margin-left:0;margin-top:215.8pt;width:185.9pt;height:137pt;z-index:251671552;visibility:visible;mso-wrap-style:square;mso-width-percent:400;mso-height-percent:0;mso-wrap-distance-left:9pt;mso-wrap-distance-top:3.6pt;mso-wrap-distance-right:9pt;mso-wrap-distance-bottom:3.6pt;mso-position-horizontal:left;mso-position-horizontal-relative:margin;mso-position-vertical:absolute;mso-position-vertical-relative:text;mso-width-percent:400;mso-height-percent:0;mso-width-relative:margin;mso-height-relative:margin;v-text-anchor:top" o:gfxdata="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">
+              <v:shape w14:anchorId="6D4378E7" id="_x0000_s1032" type="#_x0000_t202" style="position:absolute;left:0;text-align:left;margin-left:0;margin-top:215.8pt;width:185.9pt;height:137pt;z-index:251671552;visibility:visible;mso-wrap-style:square;mso-width-percent:400;mso-height-percent:0;mso-wrap-distance-left:9pt;mso-wrap-distance-top:3.6pt;mso-wrap-distance-right:9pt;mso-wrap-distance-bottom:3.6pt;mso-position-horizontal:left;mso-position-horizontal-relative:margin;mso-position-vertical:absolute;mso-position-vertical-relative:text;mso-width-percent:400;mso-height-percent:0;mso-width-relative:margin;mso-height-relative:margin;v-text-anchor:top" o:gfxdata="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">
                 <v:textbox>
                   <w:txbxContent>
                     <w:p>
                       <w:pPr>
                         <w:pStyle w:val="Descripcin"/>
+                        <w:jc w:val="both"/>
                       </w:pPr>
                       <w:r>
                         <w:t xml:space="preserve">Figura </w:t>
                       </w:r>
                       <w:r>
-                        <w:t>4</w:t>
+                        <w:t>6</w:t>
                       </w:r>
                       <w:r>
                         <w:t xml:space="preserve">: </w:t>
                       </w:r>
                       <w:r>
-                        <w:t xml:space="preserve">Model entrenat </w:t>
-                      </w:r>
-                      <w:r>
-                        <w:t xml:space="preserve">amb un  data frame amb les molècules amb </w:t>
+                        <w:t xml:space="preserve">Model entrenat amb un  data frame amb les molècules amb </w:t>
                       </w:r>
                       <w:r>
                         <w:t>17</w:t>
@@ -1258,6 +1687,9 @@
         </mc:AlternateContent>
       </w:r>
       <w:r>
+        <w:rPr>
+          <w:noProof/>
+        </w:rPr>
         <w:drawing>
           <wp:anchor distT="0" distB="0" distL="114300" distR="114300" simplePos="0" relativeHeight="251666432" behindDoc="0" locked="0" layoutInCell="1" allowOverlap="1" wp14:anchorId="1D90ADBF" wp14:editId="19630A69">
             <wp:simplePos x="0" y="0"/>
@@ -1284,7 +1716,7 @@
                     </pic:cNvPicPr>
                   </pic:nvPicPr>
                   <pic:blipFill>
-                    <a:blip r:embed="rId8" cstate="print">
+                    <a:blip r:embed="rId10" cstate="print">
                       <a:extLst>
                         <a:ext uri="{28A0092B-C50C-407E-A947-70E740481C1C}">
                           <a14:useLocalDpi xmlns:a14="http://schemas.microsoft.com/office/drawing/2010/main" val="0"/>
@@ -1351,7 +1783,7 @@
                     </pic:cNvPicPr>
                   </pic:nvPicPr>
                   <pic:blipFill>
-                    <a:blip r:embed="rId9" cstate="print">
+                    <a:blip r:embed="rId11" cstate="print">
                       <a:extLst>
                         <a:ext uri="{28A0092B-C50C-407E-A947-70E740481C1C}">
                           <a14:useLocalDpi xmlns:a14="http://schemas.microsoft.com/office/drawing/2010/main" val="0"/>
@@ -1381,6 +1813,23 @@
             </a:graphic>
           </wp:anchor>
         </w:drawing>
+      </w:r>
+    </w:p>
+    <w:p>
+      <w:pPr>
+        <w:pStyle w:val="Ttulo3"/>
+      </w:pPr>
+      <w:r>
+        <w:lastRenderedPageBreak/>
+        <w:t>Impacte dels Elements de la molècula en el validation loss del model:</w:t>
+      </w:r>
+    </w:p>
+    <w:p>
+      <w:pPr>
+        <w:jc w:val="both"/>
+      </w:pPr>
+      <w:r>
+        <w:t xml:space="preserve">Aquests testos estan realitzats utilitzant data frames tant per l’entrenament com per la validació. Els data frames utilitzats durant la validació son constants per tots els resultats en l’apartat, consisteixen de 15 diferents data frames amb molècules de 10 fins a 25 àtoms. </w:t>
       </w:r>
     </w:p>
     <w:p>
@@ -1920,6 +2369,7 @@
   <w:style w:type="paragraph" w:default="1" w:styleId="Normal">
     <w:name w:val="Normal"/>
     <w:qFormat/>
+    <w:rsid w:val="001B3034"/>
     <w:rPr>
       <w:lang w:val="ca-ES"/>
     </w:rPr>

</xml_diff>